<commit_message>
modified:   Rest/Dokument.docx 	modified:   agb.html 	modified:   beispiel.html 	modified:   imprint.html 	modified:   index.html 	modified:   kontakt.html 	modified:   meinSkript.js 	modified:   privacy.html 	modified:   styles.css 	modified:   wandler.html
</commit_message>
<xml_diff>
--- a/Rest/Dokument.docx
+++ b/Rest/Dokument.docx
@@ -818,6 +818,8 @@
       <w:r>
         <w:br w:type="page"/>
       </w:r>
+      <w:bookmarkStart w:id="0" w:name="_GoBack"/>
+      <w:bookmarkEnd w:id="0"/>
     </w:p>
     <w:p>
       <w:r>
@@ -956,18 +958,132 @@
     </w:p>
     <w:p>
       <w:r>
+        <w:t>Die Webseite verwendet HTML für die Struktur, CSS für das Styling und JavaScript für die interaktiven Funktionen.</w:t>
+      </w:r>
+    </w:p>
+    <w:p>
+      <w:r>
+        <w:t xml:space="preserve">Bootstrap 5.3.2 wird für das </w:t>
+      </w:r>
+      <w:proofErr w:type="spellStart"/>
+      <w:r>
+        <w:t>Responsiveness</w:t>
+      </w:r>
+      <w:proofErr w:type="spellEnd"/>
+      <w:r>
+        <w:t xml:space="preserve"> und das Styling der Seite eingesetzt.</w:t>
+      </w:r>
+    </w:p>
+    <w:p/>
+    <w:p>
+      <w:r>
         <w:t>Header</w:t>
       </w:r>
     </w:p>
     <w:p>
       <w:r>
-        <w:t xml:space="preserve">Im Header-Bereich der Webseite </w:t>
-      </w:r>
-      <w:r>
-        <w:t xml:space="preserve">sind das Logo, der Willkommensgruß und die globale Navigation der Webseite zu finden. Dieser Teil soll den Nutzern helfen die Seite zu erkennen und zu wissen, wo sie sich befinden. Außerdem können sie hier zu den </w:t>
+        <w:t>Content</w:t>
+      </w:r>
+    </w:p>
+    <w:p>
+      <w:r>
+        <w:t xml:space="preserve">Hier findet sich der Hauptinhalt der Webseite, nämlich der eigentliche </w:t>
+      </w:r>
+      <w:proofErr w:type="spellStart"/>
+      <w:r>
+        <w:t>Gendermat</w:t>
+      </w:r>
+      <w:proofErr w:type="spellEnd"/>
+      <w:r>
+        <w:t>. Hier kann der gewünschte, zu überarbeitende, Text eingefügt werden. Mit der Schaltfläche „..</w:t>
       </w:r>
       <w:proofErr w:type="gramStart"/>
       <w:r>
+        <w:t>“</w:t>
+      </w:r>
+      <w:proofErr w:type="gramEnd"/>
+      <w:r>
+        <w:t xml:space="preserve"> wird ein Script aktiviert, welches den eingefügten Text überprüft und anpasst. Um dies besser zu erklären und darzustellen</w:t>
+      </w:r>
+      <w:r>
+        <w:t xml:space="preserve"> sind Beispieltexte hinterlegt, die vor und nach Inhaltsanpassung zu sehen sind.</w:t>
+      </w:r>
+      <w:r>
+        <w:t xml:space="preserve"> </w:t>
+      </w:r>
+    </w:p>
+    <w:p>
+      <w:r>
+        <w:t>Besonderheiten</w:t>
+      </w:r>
+    </w:p>
+    <w:p>
+      <w:r>
+        <w:t>Beschreibung der CSS Eigenschaften</w:t>
+      </w:r>
+    </w:p>
+    <w:p>
+      <w:r>
+        <w:t>Erklärung des Scripts</w:t>
+      </w:r>
+    </w:p>
+    <w:p>
+      <w:r>
+        <w:t>Nutzung und Bedienung der Webseite</w:t>
+      </w:r>
+    </w:p>
+    <w:p>
+      <w:r>
+        <w:t>Fazit</w:t>
+      </w:r>
+      <w:r>
+        <w:br/>
+      </w:r>
+    </w:p>
+    <w:p>
+      <w:r>
+        <w:br w:type="page"/>
+      </w:r>
+    </w:p>
+    <w:p>
+      <w:r>
+        <w:lastRenderedPageBreak/>
+        <w:t>Die Webseite verwendet HTML5 für die Struktur, CSS für das Styling und außerdem JavaScript für die Interaktion.</w:t>
+      </w:r>
+      <w:r>
+        <w:t xml:space="preserve"> Zusätzlich dazu wurde das Bootstrap 5.3.2 Framework für einige Funktionen und Styling-Elemente verwendet. Die Details dazu sind in nun in den folgenden Kapiteln beschrieben.</w:t>
+      </w:r>
+    </w:p>
+    <w:p>
+      <w:pPr>
+        <w:pStyle w:val="berschrift1"/>
+        <w:numPr>
+          <w:ilvl w:val="0"/>
+          <w:numId w:val="3"/>
+        </w:numPr>
+      </w:pPr>
+      <w:r>
+        <w:t>Allgemeiner Aufbau</w:t>
+      </w:r>
+    </w:p>
+    <w:p>
+      <w:pPr>
+        <w:pStyle w:val="berschrift2"/>
+        <w:numPr>
+          <w:ilvl w:val="1"/>
+          <w:numId w:val="3"/>
+        </w:numPr>
+      </w:pPr>
+      <w:r>
+        <w:t>Header</w:t>
+      </w:r>
+    </w:p>
+    <w:p>
+      <w:r>
+        <w:t xml:space="preserve">Im Header-Bereich der Webseite sind das Logo, der Willkommensgruß und die globale Navigation der Webseite zu finden. Dieser Teil soll den Nutzern helfen die Seite zu erkennen und zu wissen, wo sie sich befinden. Außerdem können sie hier zu den </w:t>
+      </w:r>
+      <w:proofErr w:type="gramStart"/>
+      <w:r>
         <w:t>Teilen ..</w:t>
       </w:r>
       <w:proofErr w:type="gramEnd"/>
@@ -976,8 +1092,32 @@
       </w:r>
     </w:p>
     <w:p>
+      <w:pPr>
+        <w:pStyle w:val="berschrift2"/>
+      </w:pPr>
+      <w:r>
+        <w:t>Main</w:t>
+      </w:r>
+    </w:p>
+    <w:p>
+      <w:r>
+        <w:t xml:space="preserve">Im Main Bereich sind die jeweiligen Inhalte der einzelnen Seiten enthalten. Es gibt </w:t>
+      </w:r>
       <w:proofErr w:type="spellStart"/>
       <w:r>
+        <w:t>soviele</w:t>
+      </w:r>
+      <w:proofErr w:type="spellEnd"/>
+      <w:r>
+        <w:t xml:space="preserve"> Seiten und diese beinhalten</w:t>
+      </w:r>
+    </w:p>
+    <w:p>
+      <w:pPr>
+        <w:pStyle w:val="berschrift2"/>
+      </w:pPr>
+      <w:proofErr w:type="spellStart"/>
+      <w:r>
         <w:t>Footer</w:t>
       </w:r>
       <w:proofErr w:type="spellEnd"/>
@@ -986,65 +1126,41 @@
       <w:r>
         <w:t>Hier sind alle gesetzlich notwendigen Informationen hinterlegt</w:t>
       </w:r>
-    </w:p>
-    <w:p>
-      <w:r>
-        <w:t>Content</w:t>
-      </w:r>
-    </w:p>
-    <w:p>
-      <w:r>
-        <w:t xml:space="preserve">Hier findet sich der Hauptinhalt der Webseite, nämlich der eigentliche </w:t>
-      </w:r>
-      <w:proofErr w:type="spellStart"/>
-      <w:r>
-        <w:t>Gendermat</w:t>
-      </w:r>
-      <w:proofErr w:type="spellEnd"/>
-      <w:r>
-        <w:t>. Hier kann der gewünschte, zu überarbeitende, Text eingefügt werden. Mit der Schaltfläche „..</w:t>
-      </w:r>
-      <w:proofErr w:type="gramStart"/>
-      <w:r>
-        <w:t>“</w:t>
-      </w:r>
-      <w:proofErr w:type="gramEnd"/>
-      <w:r>
-        <w:t xml:space="preserve"> wird ein Script aktiviert, welches den eingefügten Text überprüft und anpasst. Um dies besser zu erklären und darzustellen</w:t>
-      </w:r>
-      <w:r>
-        <w:t xml:space="preserve"> sind Beispieltexte hinterlegt, die vor und nach Inhaltsanpassung zu sehen sind.</w:t>
-      </w:r>
-      <w:r>
-        <w:t xml:space="preserve"> </w:t>
-      </w:r>
-    </w:p>
-    <w:p>
-      <w:r>
-        <w:t>Besonderheiten</w:t>
-      </w:r>
-    </w:p>
-    <w:p>
-      <w:r>
-        <w:t>Beschreibung der CSS Eigenschaften</w:t>
-      </w:r>
-    </w:p>
-    <w:p>
-      <w:r>
-        <w:t>Erklärung des Scripts</w:t>
-      </w:r>
-    </w:p>
-    <w:p>
-      <w:r>
-        <w:t>Nutzung und Bedienung der Webseite</w:t>
-      </w:r>
-    </w:p>
-    <w:p>
-      <w:r>
-        <w:t>Fazit</w:t>
-      </w:r>
-      <w:bookmarkStart w:id="0" w:name="_GoBack"/>
-      <w:bookmarkEnd w:id="0"/>
+      <w:r>
+        <w:t>. Dazu sind AGBs, Datenschutzerklärung und Impressum verlinkt</w:t>
+      </w:r>
+    </w:p>
+    <w:p>
+      <w:pPr>
+        <w:pStyle w:val="berschrift1"/>
+      </w:pPr>
+      <w:r>
+        <w:t>Details zu spezifischen Sites</w:t>
+      </w:r>
+    </w:p>
+    <w:p>
+      <w:pPr>
+        <w:pStyle w:val="berschrift2"/>
+      </w:pPr>
+      <w:r>
+        <w:t>Beispiele</w:t>
+      </w:r>
+    </w:p>
+    <w:p>
+      <w:pPr>
+        <w:pStyle w:val="berschrift2"/>
+      </w:pPr>
+      <w:r>
+        <w:t>Wandler</w:t>
+      </w:r>
+    </w:p>
+    <w:p>
+      <w:pPr>
+        <w:pStyle w:val="berschrift2"/>
+      </w:pPr>
+      <w:r>
+        <w:t>Kontakt</w:t>
+      </w:r>
     </w:p>
     <w:sectPr>
       <w:pgSz w:w="11906" w:h="16838"/>
@@ -1172,6 +1288,92 @@
     </w:lvl>
   </w:abstractNum>
   <w:abstractNum w:abstractNumId="1">
+    <w:nsid w:val="4D3A6DE1"/>
+    <w:multiLevelType w:val="hybridMultilevel"/>
+    <w:tmpl w:val="FBCC8A60"/>
+    <w:lvl w:ilvl="0" w:tplc="0407000F">
+      <w:start w:val="1"/>
+      <w:numFmt w:val="decimal"/>
+      <w:lvlText w:val="%1."/>
+      <w:lvlJc w:val="left"/>
+      <w:pPr>
+        <w:ind w:left="720" w:hanging="360"/>
+      </w:pPr>
+    </w:lvl>
+    <w:lvl w:ilvl="1" w:tplc="04070019">
+      <w:start w:val="1"/>
+      <w:numFmt w:val="lowerLetter"/>
+      <w:lvlText w:val="%2."/>
+      <w:lvlJc w:val="left"/>
+      <w:pPr>
+        <w:ind w:left="1440" w:hanging="360"/>
+      </w:pPr>
+    </w:lvl>
+    <w:lvl w:ilvl="2" w:tplc="0407001B" w:tentative="1">
+      <w:start w:val="1"/>
+      <w:numFmt w:val="lowerRoman"/>
+      <w:lvlText w:val="%3."/>
+      <w:lvlJc w:val="right"/>
+      <w:pPr>
+        <w:ind w:left="2160" w:hanging="180"/>
+      </w:pPr>
+    </w:lvl>
+    <w:lvl w:ilvl="3" w:tplc="0407000F" w:tentative="1">
+      <w:start w:val="1"/>
+      <w:numFmt w:val="decimal"/>
+      <w:lvlText w:val="%4."/>
+      <w:lvlJc w:val="left"/>
+      <w:pPr>
+        <w:ind w:left="2880" w:hanging="360"/>
+      </w:pPr>
+    </w:lvl>
+    <w:lvl w:ilvl="4" w:tplc="04070019" w:tentative="1">
+      <w:start w:val="1"/>
+      <w:numFmt w:val="lowerLetter"/>
+      <w:lvlText w:val="%5."/>
+      <w:lvlJc w:val="left"/>
+      <w:pPr>
+        <w:ind w:left="3600" w:hanging="360"/>
+      </w:pPr>
+    </w:lvl>
+    <w:lvl w:ilvl="5" w:tplc="0407001B" w:tentative="1">
+      <w:start w:val="1"/>
+      <w:numFmt w:val="lowerRoman"/>
+      <w:lvlText w:val="%6."/>
+      <w:lvlJc w:val="right"/>
+      <w:pPr>
+        <w:ind w:left="4320" w:hanging="180"/>
+      </w:pPr>
+    </w:lvl>
+    <w:lvl w:ilvl="6" w:tplc="0407000F" w:tentative="1">
+      <w:start w:val="1"/>
+      <w:numFmt w:val="decimal"/>
+      <w:lvlText w:val="%7."/>
+      <w:lvlJc w:val="left"/>
+      <w:pPr>
+        <w:ind w:left="5040" w:hanging="360"/>
+      </w:pPr>
+    </w:lvl>
+    <w:lvl w:ilvl="7" w:tplc="04070019" w:tentative="1">
+      <w:start w:val="1"/>
+      <w:numFmt w:val="lowerLetter"/>
+      <w:lvlText w:val="%8."/>
+      <w:lvlJc w:val="left"/>
+      <w:pPr>
+        <w:ind w:left="5760" w:hanging="360"/>
+      </w:pPr>
+    </w:lvl>
+    <w:lvl w:ilvl="8" w:tplc="0407001B" w:tentative="1">
+      <w:start w:val="1"/>
+      <w:numFmt w:val="lowerRoman"/>
+      <w:lvlText w:val="%9."/>
+      <w:lvlJc w:val="right"/>
+      <w:pPr>
+        <w:ind w:left="6480" w:hanging="180"/>
+      </w:pPr>
+    </w:lvl>
+  </w:abstractNum>
+  <w:abstractNum w:abstractNumId="2">
     <w:nsid w:val="7DFE9C2A"/>
     <w:multiLevelType w:val="hybridMultilevel"/>
     <w:tmpl w:val="27B6D97C"/>
@@ -1261,6 +1463,9 @@
     <w:abstractNumId w:val="0"/>
   </w:num>
   <w:num w:numId="2">
+    <w:abstractNumId w:val="2"/>
+  </w:num>
+  <w:num w:numId="3">
     <w:abstractNumId w:val="1"/>
   </w:num>
 </w:numbering>
@@ -1446,6 +1651,30 @@
       <w:szCs w:val="32"/>
     </w:rPr>
   </w:style>
+  <w:style w:type="paragraph" w:styleId="berschrift2">
+    <w:name w:val="heading 2"/>
+    <w:basedOn w:val="Standard"/>
+    <w:next w:val="Standard"/>
+    <w:link w:val="berschrift2Zchn"/>
+    <w:uiPriority w:val="9"/>
+    <w:unhideWhenUsed/>
+    <w:qFormat/>
+    <w:rsid w:val="00531411"/>
+    <w:pPr>
+      <w:keepNext/>
+      <w:keepLines/>
+      <w:spacing w:before="200" w:after="0"/>
+      <w:outlineLvl w:val="1"/>
+    </w:pPr>
+    <w:rPr>
+      <w:rFonts w:asciiTheme="majorHAnsi" w:eastAsiaTheme="majorEastAsia" w:hAnsiTheme="majorHAnsi" w:cstheme="majorBidi"/>
+      <w:b/>
+      <w:bCs/>
+      <w:color w:val="4472C4" w:themeColor="accent1"/>
+      <w:sz w:val="26"/>
+      <w:szCs w:val="26"/>
+    </w:rPr>
+  </w:style>
   <w:style w:type="character" w:default="1" w:styleId="Absatz-Standardschriftart">
     <w:name w:val="Default Paragraph Font"/>
     <w:uiPriority w:val="1"/>
@@ -1494,6 +1723,21 @@
       <w:ind w:left="720"/>
       <w:contextualSpacing/>
     </w:pPr>
+  </w:style>
+  <w:style w:type="character" w:customStyle="1" w:styleId="berschrift2Zchn">
+    <w:name w:val="Überschrift 2 Zchn"/>
+    <w:basedOn w:val="Absatz-Standardschriftart"/>
+    <w:link w:val="berschrift2"/>
+    <w:uiPriority w:val="9"/>
+    <w:rsid w:val="00531411"/>
+    <w:rPr>
+      <w:rFonts w:asciiTheme="majorHAnsi" w:eastAsiaTheme="majorEastAsia" w:hAnsiTheme="majorHAnsi" w:cstheme="majorBidi"/>
+      <w:b/>
+      <w:bCs/>
+      <w:color w:val="4472C4" w:themeColor="accent1"/>
+      <w:sz w:val="26"/>
+      <w:szCs w:val="26"/>
+    </w:rPr>
   </w:style>
 </w:styles>
 </file>
@@ -1678,6 +1922,30 @@
       <w:szCs w:val="32"/>
     </w:rPr>
   </w:style>
+  <w:style w:type="paragraph" w:styleId="berschrift2">
+    <w:name w:val="heading 2"/>
+    <w:basedOn w:val="Standard"/>
+    <w:next w:val="Standard"/>
+    <w:link w:val="berschrift2Zchn"/>
+    <w:uiPriority w:val="9"/>
+    <w:unhideWhenUsed/>
+    <w:qFormat/>
+    <w:rsid w:val="00531411"/>
+    <w:pPr>
+      <w:keepNext/>
+      <w:keepLines/>
+      <w:spacing w:before="200" w:after="0"/>
+      <w:outlineLvl w:val="1"/>
+    </w:pPr>
+    <w:rPr>
+      <w:rFonts w:asciiTheme="majorHAnsi" w:eastAsiaTheme="majorEastAsia" w:hAnsiTheme="majorHAnsi" w:cstheme="majorBidi"/>
+      <w:b/>
+      <w:bCs/>
+      <w:color w:val="4472C4" w:themeColor="accent1"/>
+      <w:sz w:val="26"/>
+      <w:szCs w:val="26"/>
+    </w:rPr>
+  </w:style>
   <w:style w:type="character" w:default="1" w:styleId="Absatz-Standardschriftart">
     <w:name w:val="Default Paragraph Font"/>
     <w:uiPriority w:val="1"/>
@@ -1726,6 +1994,21 @@
       <w:ind w:left="720"/>
       <w:contextualSpacing/>
     </w:pPr>
+  </w:style>
+  <w:style w:type="character" w:customStyle="1" w:styleId="berschrift2Zchn">
+    <w:name w:val="Überschrift 2 Zchn"/>
+    <w:basedOn w:val="Absatz-Standardschriftart"/>
+    <w:link w:val="berschrift2"/>
+    <w:uiPriority w:val="9"/>
+    <w:rsid w:val="00531411"/>
+    <w:rPr>
+      <w:rFonts w:asciiTheme="majorHAnsi" w:eastAsiaTheme="majorEastAsia" w:hAnsiTheme="majorHAnsi" w:cstheme="majorBidi"/>
+      <w:b/>
+      <w:bCs/>
+      <w:color w:val="4472C4" w:themeColor="accent1"/>
+      <w:sz w:val="26"/>
+      <w:szCs w:val="26"/>
+    </w:rPr>
   </w:style>
 </w:styles>
 </file>
@@ -1985,7 +2268,7 @@
   <a:extraClrSchemeLst/>
   <a:extLst>
     <a:ext uri="{05A4C25C-085E-4340-85A3-A5531E510DB2}">
-      <thm15:themeFamily xmlns="" xmlns:thm15="http://schemas.microsoft.com/office/thememl/2012/main" name="Office Theme" id="{62F939B6-93AF-4DB8-9C6B-D6C7DFDC589F}" vid="{4A3C46E8-61CC-4603-A589-7422A47A8E4A}"/>
+      <thm15:themeFamily xmlns:thm15="http://schemas.microsoft.com/office/thememl/2012/main" xmlns="" name="Office Theme" id="{62F939B6-93AF-4DB8-9C6B-D6C7DFDC589F}" vid="{4A3C46E8-61CC-4603-A589-7422A47A8E4A}"/>
     </a:ext>
   </a:extLst>
 </a:theme>

</xml_diff>